<commit_message>
edited results based on new metrics, added PDF of report
</commit_message>
<xml_diff>
--- a/Capstone 3 Final Report.docx
+++ b/Capstone 3 Final Report.docx
@@ -48,10 +48,13 @@
         <w:t xml:space="preserve"> hidden layer performed the best, with a </w:t>
       </w:r>
       <w:r>
-        <w:t>$3,</w:t>
-      </w:r>
-      <w:r>
-        <w:t>646,074.05</w:t>
+        <w:t>$</w:t>
+      </w:r>
+      <w:r>
+        <w:t>1,</w:t>
+      </w:r>
+      <w:r>
+        <w:t>799.816.17</w:t>
       </w:r>
       <w:r>
         <w:t xml:space="preserve"> </w:t>
@@ -66,37 +69,22 @@
         <w:t xml:space="preserve"> </w:t>
       </w:r>
       <w:r>
-        <w:t xml:space="preserve">(4.8%) </w:t>
-      </w:r>
-      <w:r>
         <w:t xml:space="preserve">and </w:t>
       </w:r>
       <w:r>
         <w:t>$</w:t>
       </w:r>
       <w:r>
-        <w:t>139,006.57</w:t>
+        <w:t>227,446.73</w:t>
       </w:r>
       <w:r>
         <w:t xml:space="preserve"> </w:t>
       </w:r>
       <w:r>
-        <w:t xml:space="preserve">decrease in chargebacks </w:t>
-      </w:r>
-      <w:r>
-        <w:t>(</w:t>
-      </w:r>
-      <w:r>
-        <w:t>0.</w:t>
-      </w:r>
-      <w:r>
-        <w:t>183</w:t>
-      </w:r>
-      <w:r>
-        <w:t>%</w:t>
-      </w:r>
-      <w:r>
-        <w:t xml:space="preserve">) </w:t>
+        <w:t>decrease in chargebacks</w:t>
+      </w:r>
+      <w:r>
+        <w:t xml:space="preserve"> </w:t>
       </w:r>
       <w:r>
         <w:t>compared to the baseline model.</w:t>
@@ -657,15 +645,7 @@
         <w:t xml:space="preserve">models are tested on this set of data to determine the best performing </w:t>
       </w:r>
       <w:r>
-        <w:t xml:space="preserve">model, including Logistic Regression, Random Forest, Gradient Boosting, </w:t>
-      </w:r>
-      <w:proofErr w:type="spellStart"/>
-      <w:r>
-        <w:t>XGBoost</w:t>
-      </w:r>
-      <w:proofErr w:type="spellEnd"/>
-      <w:r>
-        <w:t xml:space="preserve">, and finally </w:t>
+        <w:t xml:space="preserve">model, including Logistic Regression, Random Forest, Gradient Boosting, XGBoost, and finally </w:t>
       </w:r>
       <w:r>
         <w:t xml:space="preserve">several </w:t>
@@ -727,24 +707,13 @@
         <w:t xml:space="preserve"> hidden layer resulted in the highest AUC score.</w:t>
       </w:r>
       <w:r>
-        <w:t xml:space="preserve"> Out of the tree-based models, the </w:t>
-      </w:r>
-      <w:proofErr w:type="spellStart"/>
-      <w:r>
-        <w:t>XGBoost</w:t>
-      </w:r>
-      <w:proofErr w:type="spellEnd"/>
-      <w:r>
-        <w:t xml:space="preserve"> model performed the best with a similar AUC score.</w:t>
+        <w:t xml:space="preserve"> Out of the tree-based models, the XGBoost model performed the best with a similar AUC score.</w:t>
       </w:r>
     </w:p>
     <w:p/>
     <w:p>
       <w:r>
-        <w:t xml:space="preserve">Additionally, we created a baseline </w:t>
-      </w:r>
-      <w:r>
-        <w:t xml:space="preserve">model to compare </w:t>
+        <w:t xml:space="preserve">Additionally, we created a baseline model to compare </w:t>
       </w:r>
       <w:r>
         <w:t>our tuned models to, which consisted of a simplified Random Forest model with a max</w:t>
@@ -861,7 +830,7 @@
               <w:t>0.89</w:t>
             </w:r>
             <w:r>
-              <w:t>5</w:t>
+              <w:t>4</w:t>
             </w:r>
           </w:p>
         </w:tc>
@@ -908,7 +877,7 @@
               <w:t>0.92</w:t>
             </w:r>
             <w:r>
-              <w:t>6</w:t>
+              <w:t>5</w:t>
             </w:r>
           </w:p>
         </w:tc>
@@ -930,7 +899,10 @@
           </w:tcPr>
           <w:p>
             <w:r>
-              <w:t>0.927</w:t>
+              <w:t>0.92</w:t>
+            </w:r>
+            <w:r>
+              <w:t>6</w:t>
             </w:r>
           </w:p>
         </w:tc>
@@ -941,11 +913,9 @@
             <w:tcW w:w="4675" w:type="dxa"/>
           </w:tcPr>
           <w:p>
-            <w:proofErr w:type="spellStart"/>
             <w:r>
               <w:t>XGBoost</w:t>
             </w:r>
-            <w:proofErr w:type="spellEnd"/>
           </w:p>
         </w:tc>
         <w:tc>
@@ -979,7 +949,10 @@
           </w:tcPr>
           <w:p>
             <w:r>
-              <w:t>0.929</w:t>
+              <w:t>0.9</w:t>
+            </w:r>
+            <w:r>
+              <w:t>30</w:t>
             </w:r>
           </w:p>
         </w:tc>
@@ -988,28 +961,23 @@
     <w:p/>
     <w:p>
       <w:r>
-        <w:t>Finally, we calculated the business impact of the best performing models (</w:t>
-      </w:r>
-      <w:proofErr w:type="spellStart"/>
-      <w:r>
-        <w:t>XGBoost</w:t>
-      </w:r>
-      <w:proofErr w:type="spellEnd"/>
-      <w:r>
-        <w:t xml:space="preserve"> and Neural Network) compared to the baseline model. We calculated precision and recall for every </w:t>
+        <w:t xml:space="preserve">Finally, we calculated the business impact of the best performing models (XGBoost and Neural Network) compared to the baseline model. We calculated precision and recall for every </w:t>
       </w:r>
       <w:r>
         <w:lastRenderedPageBreak/>
         <w:t xml:space="preserve">threshold – for the baseline model, we set the approval rate to </w:t>
       </w:r>
       <w:r>
-        <w:t>81.36</w:t>
+        <w:t>81.3</w:t>
+      </w:r>
+      <w:r>
+        <w:t>4</w:t>
       </w:r>
       <w:r>
         <w:t>% (recall of 0.85). This approval rate resulted in a chargeback rate of 1.</w:t>
       </w:r>
       <w:r>
-        <w:t>04</w:t>
+        <w:t>29</w:t>
       </w:r>
       <w:r>
         <w:t xml:space="preserve">%. </w:t>
@@ -1018,24 +986,28 @@
     <w:p/>
     <w:p>
       <w:r>
-        <w:t xml:space="preserve">For the </w:t>
-      </w:r>
-      <w:proofErr w:type="spellStart"/>
-      <w:r>
-        <w:t>XGBoost</w:t>
-      </w:r>
-      <w:proofErr w:type="spellEnd"/>
-      <w:r>
-        <w:t xml:space="preserve"> model, we increased approval rate to </w:t>
-      </w:r>
-      <w:r>
-        <w:t>85.89</w:t>
-      </w:r>
-      <w:r>
-        <w:t xml:space="preserve">% (recall = 0.9), and the chargeback rate ended up decreasing to </w:t>
-      </w:r>
-      <w:r>
-        <w:t>0.867</w:t>
+        <w:t xml:space="preserve">For the XGBoost model, we increased approval rate to </w:t>
+      </w:r>
+      <w:r>
+        <w:t>8</w:t>
+      </w:r>
+      <w:r>
+        <w:t>2.95</w:t>
+      </w:r>
+      <w:r>
+        <w:t>% (recall = 0.</w:t>
+      </w:r>
+      <w:r>
+        <w:t>87</w:t>
+      </w:r>
+      <w:r>
+        <w:t xml:space="preserve">), and the chargeback rate ended up decreasing to </w:t>
+      </w:r>
+      <w:r>
+        <w:t>0.</w:t>
+      </w:r>
+      <w:r>
+        <w:t>912</w:t>
       </w:r>
       <w:r>
         <w:t xml:space="preserve">%. </w:t>
@@ -1050,13 +1022,25 @@
         <w:t xml:space="preserve">to </w:t>
       </w:r>
       <w:r>
-        <w:t>85.98</w:t>
-      </w:r>
-      <w:r>
-        <w:t xml:space="preserve">% (recall = 0.901), and still got a slightly lower chargeback rate of </w:t>
-      </w:r>
-      <w:r>
-        <w:t>0.857</w:t>
+        <w:t>8</w:t>
+      </w:r>
+      <w:r>
+        <w:t>3.41</w:t>
+      </w:r>
+      <w:r>
+        <w:t>% (recall = 0.</w:t>
+      </w:r>
+      <w:r>
+        <w:t>875</w:t>
+      </w:r>
+      <w:r>
+        <w:t xml:space="preserve">), and still got a slightly lower chargeback rate of </w:t>
+      </w:r>
+      <w:r>
+        <w:t>0.8</w:t>
+      </w:r>
+      <w:r>
+        <w:t>99</w:t>
       </w:r>
       <w:r>
         <w:t>%.</w:t>
@@ -1103,7 +1087,17 @@
             <w:tcW w:w="2337" w:type="dxa"/>
           </w:tcPr>
           <w:p>
-            <w:r>
+            <w:pPr>
+              <w:rPr>
+                <w:b/>
+                <w:bCs/>
+              </w:rPr>
+            </w:pPr>
+            <w:r>
+              <w:rPr>
+                <w:b/>
+                <w:bCs/>
+              </w:rPr>
               <w:t>Baseline</w:t>
             </w:r>
           </w:p>
@@ -1113,11 +1107,19 @@
             <w:tcW w:w="2338" w:type="dxa"/>
           </w:tcPr>
           <w:p>
-            <w:proofErr w:type="spellStart"/>
-            <w:r>
+            <w:pPr>
+              <w:rPr>
+                <w:b/>
+                <w:bCs/>
+              </w:rPr>
+            </w:pPr>
+            <w:r>
+              <w:rPr>
+                <w:b/>
+                <w:bCs/>
+              </w:rPr>
               <w:t>XGBoost</w:t>
             </w:r>
-            <w:proofErr w:type="spellEnd"/>
           </w:p>
         </w:tc>
         <w:tc>
@@ -1125,7 +1127,17 @@
             <w:tcW w:w="2338" w:type="dxa"/>
           </w:tcPr>
           <w:p>
-            <w:r>
+            <w:pPr>
+              <w:rPr>
+                <w:b/>
+                <w:bCs/>
+              </w:rPr>
+            </w:pPr>
+            <w:r>
+              <w:rPr>
+                <w:b/>
+                <w:bCs/>
+              </w:rPr>
               <w:t>Neural Network</w:t>
             </w:r>
           </w:p>
@@ -1137,7 +1149,17 @@
             <w:tcW w:w="2337" w:type="dxa"/>
           </w:tcPr>
           <w:p>
-            <w:r>
+            <w:pPr>
+              <w:rPr>
+                <w:b/>
+                <w:bCs/>
+              </w:rPr>
+            </w:pPr>
+            <w:r>
+              <w:rPr>
+                <w:b/>
+                <w:bCs/>
+              </w:rPr>
               <w:t>Order Volume</w:t>
             </w:r>
           </w:p>
@@ -1161,19 +1183,7 @@
           </w:tcPr>
           <w:p>
             <w:r>
-              <w:t>$75</w:t>
-            </w:r>
-            <w:r>
-              <w:t>,</w:t>
-            </w:r>
-            <w:r>
-              <w:t>959</w:t>
-            </w:r>
-            <w:r>
-              <w:t>,</w:t>
-            </w:r>
-            <w:r>
-              <w:t>876</w:t>
+              <w:t>$75,959,876</w:t>
             </w:r>
             <w:r>
               <w:t>.00</w:t>
@@ -1186,19 +1196,7 @@
           </w:tcPr>
           <w:p>
             <w:r>
-              <w:t>$75</w:t>
-            </w:r>
-            <w:r>
-              <w:t>,</w:t>
-            </w:r>
-            <w:r>
-              <w:t>959</w:t>
-            </w:r>
-            <w:r>
-              <w:t>,</w:t>
-            </w:r>
-            <w:r>
-              <w:t>876</w:t>
+              <w:t>$75,959,876</w:t>
             </w:r>
             <w:r>
               <w:t>.00</w:t>
@@ -1212,7 +1210,17 @@
             <w:tcW w:w="2337" w:type="dxa"/>
           </w:tcPr>
           <w:p>
-            <w:r>
+            <w:pPr>
+              <w:rPr>
+                <w:b/>
+                <w:bCs/>
+              </w:rPr>
+            </w:pPr>
+            <w:r>
+              <w:rPr>
+                <w:b/>
+                <w:bCs/>
+              </w:rPr>
               <w:t>Approval Rate</w:t>
             </w:r>
           </w:p>
@@ -1226,7 +1234,10 @@
               <w:t>8</w:t>
             </w:r>
             <w:r>
-              <w:t>1.36</w:t>
+              <w:t>1.3</w:t>
+            </w:r>
+            <w:r>
+              <w:t>4</w:t>
             </w:r>
             <w:r>
               <w:t>%</w:t>
@@ -1239,7 +1250,10 @@
           </w:tcPr>
           <w:p>
             <w:r>
-              <w:t>85.89</w:t>
+              <w:t>8</w:t>
+            </w:r>
+            <w:r>
+              <w:t>2.95</w:t>
             </w:r>
             <w:r>
               <w:t>%</w:t>
@@ -1252,7 +1266,10 @@
           </w:tcPr>
           <w:p>
             <w:r>
-              <w:t>85.98</w:t>
+              <w:t>8</w:t>
+            </w:r>
+            <w:r>
+              <w:t>3.41</w:t>
             </w:r>
             <w:r>
               <w:t>%</w:t>
@@ -1266,7 +1283,17 @@
             <w:tcW w:w="2337" w:type="dxa"/>
           </w:tcPr>
           <w:p>
-            <w:r>
+            <w:pPr>
+              <w:rPr>
+                <w:b/>
+                <w:bCs/>
+              </w:rPr>
+            </w:pPr>
+            <w:r>
+              <w:rPr>
+                <w:b/>
+                <w:bCs/>
+              </w:rPr>
               <w:t>Approved Volume</w:t>
             </w:r>
           </w:p>
@@ -1280,7 +1307,10 @@
               <w:t>$</w:t>
             </w:r>
             <w:r>
-              <w:t>61,800,955.11</w:t>
+              <w:t>61,</w:t>
+            </w:r>
+            <w:r>
+              <w:t>785,763.14</w:t>
             </w:r>
           </w:p>
         </w:tc>
@@ -1293,7 +1323,10 @@
               <w:t>$</w:t>
             </w:r>
             <w:r>
-              <w:t>65,241,937.50</w:t>
+              <w:t>6</w:t>
+            </w:r>
+            <w:r>
+              <w:t>3,008,717.14</w:t>
             </w:r>
           </w:p>
         </w:tc>
@@ -1306,7 +1339,10 @@
               <w:t>$</w:t>
             </w:r>
             <w:r>
-              <w:t>65,310,301.38</w:t>
+              <w:t>6</w:t>
+            </w:r>
+            <w:r>
+              <w:t>3,358,132.57</w:t>
             </w:r>
           </w:p>
         </w:tc>
@@ -1317,7 +1353,17 @@
             <w:tcW w:w="2337" w:type="dxa"/>
           </w:tcPr>
           <w:p>
-            <w:r>
+            <w:pPr>
+              <w:rPr>
+                <w:b/>
+                <w:bCs/>
+              </w:rPr>
+            </w:pPr>
+            <w:r>
+              <w:rPr>
+                <w:b/>
+                <w:bCs/>
+              </w:rPr>
               <w:t>Chargeback Rate</w:t>
             </w:r>
           </w:p>
@@ -1331,7 +1377,7 @@
               <w:t>1.</w:t>
             </w:r>
             <w:r>
-              <w:t>04</w:t>
+              <w:t>29</w:t>
             </w:r>
             <w:r>
               <w:t>%</w:t>
@@ -1344,7 +1390,10 @@
           </w:tcPr>
           <w:p>
             <w:r>
-              <w:t>0.867</w:t>
+              <w:t>0.</w:t>
+            </w:r>
+            <w:r>
+              <w:t>912</w:t>
             </w:r>
             <w:r>
               <w:t>%</w:t>
@@ -1360,7 +1409,10 @@
               <w:t>0</w:t>
             </w:r>
             <w:r>
-              <w:t>.857</w:t>
+              <w:t>.8</w:t>
+            </w:r>
+            <w:r>
+              <w:t>99</w:t>
             </w:r>
             <w:r>
               <w:t>%</w:t>
@@ -1374,7 +1426,17 @@
             <w:tcW w:w="2337" w:type="dxa"/>
           </w:tcPr>
           <w:p>
-            <w:r>
+            <w:pPr>
+              <w:rPr>
+                <w:b/>
+                <w:bCs/>
+              </w:rPr>
+            </w:pPr>
+            <w:r>
+              <w:rPr>
+                <w:b/>
+                <w:bCs/>
+              </w:rPr>
               <w:t>Chargeback Volume</w:t>
             </w:r>
           </w:p>
@@ -1388,7 +1450,7 @@
               <w:t>$</w:t>
             </w:r>
             <w:r>
-              <w:t>789,982.71</w:t>
+              <w:t>797,036.34</w:t>
             </w:r>
           </w:p>
         </w:tc>
@@ -1401,7 +1463,7 @@
               <w:t>$</w:t>
             </w:r>
             <w:r>
-              <w:t>658,572.12</w:t>
+              <w:t>574,639.50</w:t>
             </w:r>
           </w:p>
         </w:tc>
@@ -1414,7 +1476,7 @@
               <w:t>$</w:t>
             </w:r>
             <w:r>
-              <w:t>650,976.14</w:t>
+              <w:t>569,589.61</w:t>
             </w:r>
           </w:p>
         </w:tc>
@@ -1425,7 +1487,17 @@
             <w:tcW w:w="2337" w:type="dxa"/>
           </w:tcPr>
           <w:p>
-            <w:r>
+            <w:pPr>
+              <w:rPr>
+                <w:b/>
+                <w:bCs/>
+              </w:rPr>
+            </w:pPr>
+            <w:r>
+              <w:rPr>
+                <w:b/>
+                <w:bCs/>
+              </w:rPr>
               <w:t>Revenue</w:t>
             </w:r>
           </w:p>
@@ -1436,7 +1508,13 @@
           </w:tcPr>
           <w:p>
             <w:r>
-              <w:t>$61,010,972.40</w:t>
+              <w:t>$6</w:t>
+            </w:r>
+            <w:r>
+              <w:t>0,</w:t>
+            </w:r>
+            <w:r>
+              <w:t>988,726.79</w:t>
             </w:r>
           </w:p>
         </w:tc>
@@ -1446,7 +1524,13 @@
           </w:tcPr>
           <w:p>
             <w:r>
-              <w:t>$64,581,086.58</w:t>
+              <w:t>$6</w:t>
+            </w:r>
+            <w:r>
+              <w:t>2,</w:t>
+            </w:r>
+            <w:r>
+              <w:t>434,077.64</w:t>
             </w:r>
           </w:p>
         </w:tc>
@@ -1456,7 +1540,13 @@
           </w:tcPr>
           <w:p>
             <w:r>
-              <w:t>$64,657,046.45</w:t>
+              <w:t>$</w:t>
+            </w:r>
+            <w:r>
+              <w:t>62,</w:t>
+            </w:r>
+            <w:r>
+              <w:t>788,542.96</w:t>
             </w:r>
           </w:p>
         </w:tc>
@@ -1467,7 +1557,17 @@
             <w:tcW w:w="2337" w:type="dxa"/>
           </w:tcPr>
           <w:p>
-            <w:r>
+            <w:pPr>
+              <w:rPr>
+                <w:b/>
+                <w:bCs/>
+              </w:rPr>
+            </w:pPr>
+            <w:r>
+              <w:rPr>
+                <w:b/>
+                <w:bCs/>
+              </w:rPr>
               <w:t>Missed Revenue</w:t>
             </w:r>
           </w:p>
@@ -1481,7 +1581,10 @@
               <w:t>$</w:t>
             </w:r>
             <w:r>
-              <w:t>10,748,322.45</w:t>
+              <w:t>10,</w:t>
+            </w:r>
+            <w:r>
+              <w:t>771,110.42</w:t>
             </w:r>
           </w:p>
         </w:tc>
@@ -1494,7 +1597,7 @@
               <w:t>$</w:t>
             </w:r>
             <w:r>
-              <w:t>7,178,208.28</w:t>
+              <w:t>9,327,872.77</w:t>
             </w:r>
           </w:p>
         </w:tc>
@@ -1507,7 +1610,7 @@
               <w:t>$</w:t>
             </w:r>
             <w:r>
-              <w:t>7,102,248.41</w:t>
+              <w:t>8,970,861.36</w:t>
             </w:r>
           </w:p>
         </w:tc>
@@ -1568,6 +1671,11 @@
         <w:t>Best Performing Models and Baseline</w:t>
       </w:r>
     </w:p>
+    <w:p>
+      <w:r>
+        <w:t xml:space="preserve"> </w:t>
+      </w:r>
+    </w:p>
     <w:p/>
     <w:p>
       <w:r>
@@ -1575,10 +1683,10 @@
           <w:noProof/>
         </w:rPr>
         <w:drawing>
-          <wp:inline distT="0" distB="0" distL="0" distR="0" wp14:anchorId="5596B357" wp14:editId="69ABC116">
-            <wp:extent cx="2938145" cy="2276121"/>
-            <wp:effectExtent l="0" t="0" r="0" b="0"/>
-            <wp:docPr id="9" name="Picture 9" descr="Chart, treemap chart&#10;&#10;Description automatically generated"/>
+          <wp:inline distT="0" distB="0" distL="0" distR="0" wp14:anchorId="456328E2" wp14:editId="0194A81B">
+            <wp:extent cx="2946156" cy="2351148"/>
+            <wp:effectExtent l="0" t="0" r="635" b="0"/>
+            <wp:docPr id="1" name="Picture 1" descr="Chart, treemap chart&#10;&#10;Description automatically generated"/>
             <wp:cNvGraphicFramePr>
               <a:graphicFrameLocks xmlns:a="http://schemas.openxmlformats.org/drawingml/2006/main" noChangeAspect="1"/>
             </wp:cNvGraphicFramePr>
@@ -1586,7 +1694,7 @@
               <a:graphicData uri="http://schemas.openxmlformats.org/drawingml/2006/picture">
                 <pic:pic xmlns:pic="http://schemas.openxmlformats.org/drawingml/2006/picture">
                   <pic:nvPicPr>
-                    <pic:cNvPr id="9" name="Picture 9" descr="Chart, treemap chart&#10;&#10;Description automatically generated"/>
+                    <pic:cNvPr id="1" name="Picture 1" descr="Chart, treemap chart&#10;&#10;Description automatically generated"/>
                     <pic:cNvPicPr/>
                   </pic:nvPicPr>
                   <pic:blipFill>
@@ -1604,7 +1712,7 @@
                   <pic:spPr>
                     <a:xfrm>
                       <a:off x="0" y="0"/>
-                      <a:ext cx="2948205" cy="2283914"/>
+                      <a:ext cx="3009338" cy="2401570"/>
                     </a:xfrm>
                     <a:prstGeom prst="rect">
                       <a:avLst/>
@@ -1620,14 +1728,17 @@
         <w:t xml:space="preserve"> </w:t>
       </w:r>
       <w:r>
+        <w:t xml:space="preserve"> </w:t>
+      </w:r>
+      <w:r>
         <w:rPr>
           <w:noProof/>
         </w:rPr>
         <w:drawing>
-          <wp:inline distT="0" distB="0" distL="0" distR="0" wp14:anchorId="31B08316" wp14:editId="36F369EF">
-            <wp:extent cx="2937753" cy="2299939"/>
+          <wp:inline distT="0" distB="0" distL="0" distR="0" wp14:anchorId="22E77127" wp14:editId="2A6758CA">
+            <wp:extent cx="2771775" cy="2304688"/>
             <wp:effectExtent l="0" t="0" r="0" b="0"/>
-            <wp:docPr id="10" name="Picture 10" descr="Chart, treemap chart&#10;&#10;Description automatically generated"/>
+            <wp:docPr id="2" name="Picture 2" descr="Chart, treemap chart&#10;&#10;Description automatically generated"/>
             <wp:cNvGraphicFramePr>
               <a:graphicFrameLocks xmlns:a="http://schemas.openxmlformats.org/drawingml/2006/main" noChangeAspect="1"/>
             </wp:cNvGraphicFramePr>
@@ -1635,7 +1746,7 @@
               <a:graphicData uri="http://schemas.openxmlformats.org/drawingml/2006/picture">
                 <pic:pic xmlns:pic="http://schemas.openxmlformats.org/drawingml/2006/picture">
                   <pic:nvPicPr>
-                    <pic:cNvPr id="10" name="Picture 10" descr="Chart, treemap chart&#10;&#10;Description automatically generated"/>
+                    <pic:cNvPr id="2" name="Picture 2" descr="Chart, treemap chart&#10;&#10;Description automatically generated"/>
                     <pic:cNvPicPr/>
                   </pic:nvPicPr>
                   <pic:blipFill>
@@ -1653,7 +1764,7 @@
                   <pic:spPr>
                     <a:xfrm>
                       <a:off x="0" y="0"/>
-                      <a:ext cx="2958828" cy="2316438"/>
+                      <a:ext cx="2822676" cy="2347011"/>
                     </a:xfrm>
                     <a:prstGeom prst="rect">
                       <a:avLst/>
@@ -1673,10 +1784,10 @@
         </w:rPr>
         <w:lastRenderedPageBreak/>
         <w:drawing>
-          <wp:inline distT="0" distB="0" distL="0" distR="0" wp14:anchorId="4D87206D" wp14:editId="053BE1A6">
-            <wp:extent cx="3044757" cy="2319676"/>
-            <wp:effectExtent l="0" t="0" r="3810" b="4445"/>
-            <wp:docPr id="11" name="Picture 11" descr="Chart, treemap chart&#10;&#10;Description automatically generated"/>
+          <wp:inline distT="0" distB="0" distL="0" distR="0" wp14:anchorId="1CF0C03F" wp14:editId="64FF29D5">
+            <wp:extent cx="3027397" cy="2315183"/>
+            <wp:effectExtent l="0" t="0" r="0" b="0"/>
+            <wp:docPr id="3" name="Picture 3" descr="Chart, treemap chart&#10;&#10;Description automatically generated"/>
             <wp:cNvGraphicFramePr>
               <a:graphicFrameLocks xmlns:a="http://schemas.openxmlformats.org/drawingml/2006/main" noChangeAspect="1"/>
             </wp:cNvGraphicFramePr>
@@ -1684,7 +1795,7 @@
               <a:graphicData uri="http://schemas.openxmlformats.org/drawingml/2006/picture">
                 <pic:pic xmlns:pic="http://schemas.openxmlformats.org/drawingml/2006/picture">
                   <pic:nvPicPr>
-                    <pic:cNvPr id="11" name="Picture 11" descr="Chart, treemap chart&#10;&#10;Description automatically generated"/>
+                    <pic:cNvPr id="3" name="Picture 3" descr="Chart, treemap chart&#10;&#10;Description automatically generated"/>
                     <pic:cNvPicPr/>
                   </pic:nvPicPr>
                   <pic:blipFill>
@@ -1702,7 +1813,7 @@
                   <pic:spPr>
                     <a:xfrm>
                       <a:off x="0" y="0"/>
-                      <a:ext cx="3048645" cy="2322638"/>
+                      <a:ext cx="3060616" cy="2340587"/>
                     </a:xfrm>
                     <a:prstGeom prst="rect">
                       <a:avLst/>
@@ -1720,12 +1831,10 @@
       <w:r>
         <w:t xml:space="preserve">Taking a look at the ROC curves of each of the models, we see that </w:t>
       </w:r>
-      <w:proofErr w:type="spellStart"/>
       <w:proofErr w:type="gramStart"/>
       <w:r>
         <w:t>XGBoost</w:t>
       </w:r>
-      <w:proofErr w:type="spellEnd"/>
       <w:proofErr w:type="gramEnd"/>
       <w:r>
         <w:t xml:space="preserve"> and Neural Network models have similar performances, and both outperform our baseline model.</w:t>
@@ -2331,10 +2440,7 @@
         <w:t>': [</w:t>
       </w:r>
       <w:r>
-        <w:t>100</w:t>
-      </w:r>
-      <w:r>
-        <w:t>]</w:t>
+        <w:t>100]</w:t>
       </w:r>
     </w:p>
     <w:p>
@@ -2345,13 +2451,8 @@
           <w:numId w:val="3"/>
         </w:numPr>
       </w:pPr>
-      <w:proofErr w:type="spellStart"/>
-      <w:r>
-        <w:t>XGBoost</w:t>
-      </w:r>
-      <w:proofErr w:type="spellEnd"/>
-      <w:r>
-        <w:t>:</w:t>
+      <w:r>
+        <w:t>XGBoost:</w:t>
       </w:r>
     </w:p>
     <w:p>
@@ -2442,10 +2543,7 @@
         <w:t>: [</w:t>
       </w:r>
       <w:r>
-        <w:t>100</w:t>
-      </w:r>
-      <w:r>
-        <w:t>]</w:t>
+        <w:t>100]</w:t>
       </w:r>
     </w:p>
     <w:p>
@@ -2578,10 +2676,16 @@
         <w:t>A</w:t>
       </w:r>
       <w:r>
-        <w:t>pproval rate / chargeback rate</w:t>
-      </w:r>
-      <w:r>
-        <w:t xml:space="preserve"> / missed revenue are calculated as follows:</w:t>
+        <w:t>pproval / chargeback</w:t>
+      </w:r>
+      <w:r>
+        <w:t xml:space="preserve"> / revenue </w:t>
+      </w:r>
+      <w:r>
+        <w:t xml:space="preserve">metrics </w:t>
+      </w:r>
+      <w:r>
+        <w:t>are calculated as follows:</w:t>
       </w:r>
     </w:p>
     <w:p/>
@@ -2594,16 +2698,7 @@
         </w:numPr>
       </w:pPr>
       <w:r>
-        <w:t xml:space="preserve">Approval rate </w:t>
-      </w:r>
-      <w:r>
-        <w:t>=</w:t>
-      </w:r>
-      <w:r>
-        <w:t xml:space="preserve"> </w:t>
-      </w:r>
-      <w:r>
-        <w:t>(TP+FP)/Total</w:t>
+        <w:t>Order Volume = Sum of all Transaction Amounts</w:t>
       </w:r>
     </w:p>
     <w:p>
@@ -2615,7 +2710,25 @@
         </w:numPr>
       </w:pPr>
       <w:r>
-        <w:t>Chargeback rate = FP/Total</w:t>
+        <w:t xml:space="preserve">Approval </w:t>
+      </w:r>
+      <w:r>
+        <w:t>R</w:t>
+      </w:r>
+      <w:r>
+        <w:t xml:space="preserve">ate </w:t>
+      </w:r>
+      <w:r>
+        <w:t>=</w:t>
+      </w:r>
+      <w:r>
+        <w:t xml:space="preserve"> </w:t>
+      </w:r>
+      <w:r>
+        <w:t>(TP+FP)/Total</w:t>
+      </w:r>
+      <w:r>
+        <w:t xml:space="preserve"> # of Orders</w:t>
       </w:r>
     </w:p>
     <w:p>
@@ -2627,15 +2740,7 @@
         </w:numPr>
       </w:pPr>
       <w:r>
-        <w:t>Revenue = (TP/</w:t>
-      </w:r>
-      <w:proofErr w:type="gramStart"/>
-      <w:r>
-        <w:t>Total)*</w:t>
-      </w:r>
-      <w:proofErr w:type="gramEnd"/>
-      <w:r>
-        <w:t>Total Volume or Approval Volume – Chargeback Volume</w:t>
+        <w:t>Approved Volume = Approval Rate * Total Order Volume</w:t>
       </w:r>
     </w:p>
     <w:p>
@@ -2647,17 +2752,279 @@
         </w:numPr>
       </w:pPr>
       <w:r>
-        <w:t>Missed revenue = (FN/</w:t>
-      </w:r>
-      <w:proofErr w:type="gramStart"/>
-      <w:r>
-        <w:t>Total)*</w:t>
-      </w:r>
-      <w:proofErr w:type="gramEnd"/>
-      <w:r>
-        <w:t>Total Volume</w:t>
-      </w:r>
-    </w:p>
+        <w:t xml:space="preserve">Chargeback </w:t>
+      </w:r>
+      <w:r>
+        <w:t>R</w:t>
+      </w:r>
+      <w:r>
+        <w:t>ate = FP/</w:t>
+      </w:r>
+      <w:r>
+        <w:t>(TP+FP)</w:t>
+      </w:r>
+    </w:p>
+    <w:p>
+      <w:pPr>
+        <w:pStyle w:val="ListParagraph"/>
+        <w:numPr>
+          <w:ilvl w:val="0"/>
+          <w:numId w:val="3"/>
+        </w:numPr>
+      </w:pPr>
+      <w:r>
+        <w:t>Chargeback Volume = Chargeback Rate * Approval Volume</w:t>
+      </w:r>
+    </w:p>
+    <w:p>
+      <w:pPr>
+        <w:pStyle w:val="ListParagraph"/>
+        <w:numPr>
+          <w:ilvl w:val="0"/>
+          <w:numId w:val="3"/>
+        </w:numPr>
+      </w:pPr>
+      <w:r>
+        <w:t>Revenue = Approval Volume – Chargeback Volume</w:t>
+      </w:r>
+    </w:p>
+    <w:p>
+      <w:pPr>
+        <w:pStyle w:val="ListParagraph"/>
+        <w:numPr>
+          <w:ilvl w:val="0"/>
+          <w:numId w:val="3"/>
+        </w:numPr>
+      </w:pPr>
+      <w:r>
+        <w:t xml:space="preserve">Missed </w:t>
+      </w:r>
+      <w:r>
+        <w:t>R</w:t>
+      </w:r>
+      <w:r>
+        <w:t>evenue = (FN/Total</w:t>
+      </w:r>
+      <w:r>
+        <w:t xml:space="preserve"> # of Orders</w:t>
+      </w:r>
+      <w:r>
+        <w:t>)</w:t>
+      </w:r>
+      <w:r>
+        <w:t xml:space="preserve"> </w:t>
+      </w:r>
+      <w:r>
+        <w:t>*</w:t>
+      </w:r>
+      <w:r>
+        <w:t xml:space="preserve"> </w:t>
+      </w:r>
+      <w:r>
+        <w:t xml:space="preserve">Total </w:t>
+      </w:r>
+      <w:r>
+        <w:t xml:space="preserve">Order </w:t>
+      </w:r>
+      <w:r>
+        <w:t>Volume</w:t>
+      </w:r>
+    </w:p>
+    <w:p/>
+    <w:p/>
+    <w:tbl>
+      <w:tblPr>
+        <w:tblStyle w:val="TableGrid"/>
+        <w:tblW w:w="0" w:type="auto"/>
+        <w:tblLook w:val="04A0" w:firstRow="1" w:lastRow="0" w:firstColumn="1" w:lastColumn="0" w:noHBand="0" w:noVBand="1"/>
+      </w:tblPr>
+      <w:tblGrid>
+        <w:gridCol w:w="2785"/>
+        <w:gridCol w:w="2160"/>
+      </w:tblGrid>
+      <w:tr>
+        <w:tc>
+          <w:tcPr>
+            <w:tcW w:w="2785" w:type="dxa"/>
+          </w:tcPr>
+          <w:p>
+            <w:pPr>
+              <w:rPr>
+                <w:b/>
+                <w:bCs/>
+              </w:rPr>
+            </w:pPr>
+            <w:r>
+              <w:rPr>
+                <w:b/>
+                <w:bCs/>
+              </w:rPr>
+              <w:t>Model</w:t>
+            </w:r>
+          </w:p>
+        </w:tc>
+        <w:tc>
+          <w:tcPr>
+            <w:tcW w:w="2160" w:type="dxa"/>
+          </w:tcPr>
+          <w:p>
+            <w:pPr>
+              <w:rPr>
+                <w:b/>
+                <w:bCs/>
+              </w:rPr>
+            </w:pPr>
+            <w:r>
+              <w:rPr>
+                <w:b/>
+                <w:bCs/>
+              </w:rPr>
+              <w:t>AUC</w:t>
+            </w:r>
+            <w:r>
+              <w:rPr>
+                <w:b/>
+                <w:bCs/>
+              </w:rPr>
+              <w:t xml:space="preserve"> Score</w:t>
+            </w:r>
+          </w:p>
+        </w:tc>
+      </w:tr>
+      <w:tr>
+        <w:tc>
+          <w:tcPr>
+            <w:tcW w:w="2785" w:type="dxa"/>
+          </w:tcPr>
+          <w:p>
+            <w:r>
+              <w:t>Baseline</w:t>
+            </w:r>
+          </w:p>
+        </w:tc>
+        <w:tc>
+          <w:tcPr>
+            <w:tcW w:w="2160" w:type="dxa"/>
+          </w:tcPr>
+          <w:p>
+            <w:r>
+              <w:t>0.894</w:t>
+            </w:r>
+          </w:p>
+        </w:tc>
+      </w:tr>
+      <w:tr>
+        <w:tc>
+          <w:tcPr>
+            <w:tcW w:w="2785" w:type="dxa"/>
+          </w:tcPr>
+          <w:p>
+            <w:r>
+              <w:t>Logistic Regression</w:t>
+            </w:r>
+          </w:p>
+        </w:tc>
+        <w:tc>
+          <w:tcPr>
+            <w:tcW w:w="2160" w:type="dxa"/>
+          </w:tcPr>
+          <w:p>
+            <w:r>
+              <w:t>0.914</w:t>
+            </w:r>
+          </w:p>
+        </w:tc>
+      </w:tr>
+      <w:tr>
+        <w:tc>
+          <w:tcPr>
+            <w:tcW w:w="2785" w:type="dxa"/>
+          </w:tcPr>
+          <w:p>
+            <w:r>
+              <w:t>Random Forest</w:t>
+            </w:r>
+          </w:p>
+        </w:tc>
+        <w:tc>
+          <w:tcPr>
+            <w:tcW w:w="2160" w:type="dxa"/>
+          </w:tcPr>
+          <w:p>
+            <w:r>
+              <w:t>0.925</w:t>
+            </w:r>
+          </w:p>
+        </w:tc>
+      </w:tr>
+      <w:tr>
+        <w:tc>
+          <w:tcPr>
+            <w:tcW w:w="2785" w:type="dxa"/>
+          </w:tcPr>
+          <w:p>
+            <w:r>
+              <w:t>Gradient Boosting</w:t>
+            </w:r>
+          </w:p>
+        </w:tc>
+        <w:tc>
+          <w:tcPr>
+            <w:tcW w:w="2160" w:type="dxa"/>
+          </w:tcPr>
+          <w:p>
+            <w:r>
+              <w:t>0.926</w:t>
+            </w:r>
+          </w:p>
+        </w:tc>
+      </w:tr>
+      <w:tr>
+        <w:tc>
+          <w:tcPr>
+            <w:tcW w:w="2785" w:type="dxa"/>
+          </w:tcPr>
+          <w:p>
+            <w:r>
+              <w:t>XGBoost</w:t>
+            </w:r>
+          </w:p>
+        </w:tc>
+        <w:tc>
+          <w:tcPr>
+            <w:tcW w:w="2160" w:type="dxa"/>
+          </w:tcPr>
+          <w:p>
+            <w:r>
+              <w:t>0.929</w:t>
+            </w:r>
+          </w:p>
+        </w:tc>
+      </w:tr>
+      <w:tr>
+        <w:tc>
+          <w:tcPr>
+            <w:tcW w:w="2785" w:type="dxa"/>
+          </w:tcPr>
+          <w:p>
+            <w:r>
+              <w:t>Neural Network</w:t>
+            </w:r>
+          </w:p>
+        </w:tc>
+        <w:tc>
+          <w:tcPr>
+            <w:tcW w:w="2160" w:type="dxa"/>
+          </w:tcPr>
+          <w:p>
+            <w:r>
+              <w:t>0.930</w:t>
+            </w:r>
+          </w:p>
+        </w:tc>
+      </w:tr>
+    </w:tbl>
+    <w:p/>
     <w:sectPr>
       <w:pgSz w:w="12240" w:h="15840"/>
       <w:pgMar w:top="1440" w:right="1440" w:bottom="1440" w:left="1440" w:header="720" w:footer="720" w:gutter="0"/>

</xml_diff>